<commit_message>
add git address in doc
</commit_message>
<xml_diff>
--- a/Auto Check Testcase in TAOD - 2.docx
+++ b/Auto Check Testcase in TAOD - 2.docx
@@ -1324,21 +1324,27 @@
       <w:r>
         <w:t xml:space="preserve"> machine</w:t>
       </w:r>
+      <w:r>
+        <w:t>.</w:t>
+      </w:r>
+    </w:p>
+    <w:p>
+      <w:pPr>
+        <w:pStyle w:val="ListParagraph"/>
+      </w:pPr>
+    </w:p>
+    <w:p>
+      <w:pPr>
+        <w:pStyle w:val="ListParagraph"/>
+      </w:pPr>
+      <w:r>
+        <w:t xml:space="preserve">Git Address: </w:t>
+      </w:r>
       <w:bookmarkStart w:id="0" w:name="_GoBack"/>
       <w:bookmarkEnd w:id="0"/>
       <w:r>
-        <w:t>.</w:t>
-      </w:r>
-    </w:p>
-    <w:p>
-      <w:pPr>
-        <w:pStyle w:val="ListParagraph"/>
-      </w:pPr>
-    </w:p>
-    <w:p>
-      <w:pPr>
-        <w:pStyle w:val="ListParagraph"/>
-      </w:pPr>
+        <w:t>https://github.com/nwahlk/TAOD-Helper.git</w:t>
+      </w:r>
     </w:p>
     <w:sectPr>
       <w:pgSz w:w="12240" w:h="15840"/>

</xml_diff>